<commit_message>
updated sem2, les 2-3
</commit_message>
<xml_diff>
--- a/2 урок/Конспект - 2 урок.docx
+++ b/2 урок/Конспект - 2 урок.docx
@@ -45,61 +45,128 @@
       <w:pPr>
         <w:rPr>
           <w:rFonts w:ascii="Times New Roman" w:hAnsi="Times New Roman" w:cs="Times New Roman"/>
-        </w:rPr>
-      </w:pPr>
-      <w:r>
-        <w:rPr>
-          <w:rFonts w:ascii="Times New Roman" w:hAnsi="Times New Roman" w:cs="Times New Roman"/>
+          <w:sz w:val="24"/>
+        </w:rPr>
+      </w:pPr>
+      <w:r>
+        <w:rPr>
+          <w:rFonts w:ascii="Times New Roman" w:hAnsi="Times New Roman" w:cs="Times New Roman"/>
+          <w:sz w:val="24"/>
         </w:rPr>
         <w:t>Итак, мы будем рассматривать условный финансовый поток как движение</w:t>
       </w:r>
       <w:r>
         <w:rPr>
           <w:rFonts w:ascii="Times New Roman" w:hAnsi="Times New Roman" w:cs="Times New Roman"/>
+          <w:sz w:val="24"/>
         </w:rPr>
         <w:t xml:space="preserve"> </w:t>
       </w:r>
       <w:r>
         <w:rPr>
           <w:rFonts w:ascii="Times New Roman" w:hAnsi="Times New Roman" w:cs="Times New Roman"/>
+          <w:sz w:val="24"/>
         </w:rPr>
         <w:t>денежных средств по условным счетам в процессе поступления от наших</w:t>
       </w:r>
       <w:r>
         <w:rPr>
           <w:rFonts w:ascii="Times New Roman" w:hAnsi="Times New Roman" w:cs="Times New Roman"/>
+          <w:sz w:val="24"/>
         </w:rPr>
         <w:t xml:space="preserve"> </w:t>
       </w:r>
       <w:r>
         <w:rPr>
           <w:rFonts w:ascii="Times New Roman" w:hAnsi="Times New Roman" w:cs="Times New Roman"/>
+          <w:sz w:val="24"/>
         </w:rPr>
         <w:t>клиентов. Слева на графике к нам приходят деньги от нашего клиента, весь</w:t>
       </w:r>
       <w:r>
         <w:rPr>
           <w:rFonts w:ascii="Times New Roman" w:hAnsi="Times New Roman" w:cs="Times New Roman"/>
+          <w:sz w:val="24"/>
         </w:rPr>
         <w:t xml:space="preserve"> </w:t>
       </w:r>
       <w:r>
         <w:rPr>
           <w:rFonts w:ascii="Times New Roman" w:hAnsi="Times New Roman" w:cs="Times New Roman"/>
-        </w:rPr>
-        <w:t>денежный поток (Money Flow). Допустим в нашем продукте весь поступающий</w:t>
-      </w:r>
-      <w:r>
-        <w:rPr>
-          <w:rFonts w:ascii="Times New Roman" w:hAnsi="Times New Roman" w:cs="Times New Roman"/>
+          <w:sz w:val="24"/>
+        </w:rPr>
+        <w:t>денежный поток (</w:t>
+      </w:r>
+      <w:proofErr w:type="spellStart"/>
+      <w:r>
+        <w:rPr>
+          <w:rFonts w:ascii="Times New Roman" w:hAnsi="Times New Roman" w:cs="Times New Roman"/>
+          <w:sz w:val="24"/>
+        </w:rPr>
+        <w:t>Money</w:t>
+      </w:r>
+      <w:proofErr w:type="spellEnd"/>
+      <w:r>
+        <w:rPr>
+          <w:rFonts w:ascii="Times New Roman" w:hAnsi="Times New Roman" w:cs="Times New Roman"/>
+          <w:sz w:val="24"/>
         </w:rPr>
         <w:t xml:space="preserve"> </w:t>
       </w:r>
-      <w:r>
-        <w:rPr>
-          <w:rFonts w:ascii="Times New Roman" w:hAnsi="Times New Roman" w:cs="Times New Roman"/>
-        </w:rPr>
-        <w:t>от клиентов денежный поток на 100% равен Выручке (Revenue).</w:t>
+      <w:proofErr w:type="spellStart"/>
+      <w:r>
+        <w:rPr>
+          <w:rFonts w:ascii="Times New Roman" w:hAnsi="Times New Roman" w:cs="Times New Roman"/>
+          <w:sz w:val="24"/>
+        </w:rPr>
+        <w:t>Flow</w:t>
+      </w:r>
+      <w:proofErr w:type="spellEnd"/>
+      <w:r>
+        <w:rPr>
+          <w:rFonts w:ascii="Times New Roman" w:hAnsi="Times New Roman" w:cs="Times New Roman"/>
+          <w:sz w:val="24"/>
+        </w:rPr>
+        <w:t>). Допустим в нашем продукте весь поступающий</w:t>
+      </w:r>
+      <w:r>
+        <w:rPr>
+          <w:rFonts w:ascii="Times New Roman" w:hAnsi="Times New Roman" w:cs="Times New Roman"/>
+          <w:sz w:val="24"/>
+        </w:rPr>
+        <w:t xml:space="preserve"> </w:t>
+      </w:r>
+      <w:r>
+        <w:rPr>
+          <w:rFonts w:ascii="Times New Roman" w:hAnsi="Times New Roman" w:cs="Times New Roman"/>
+          <w:sz w:val="24"/>
+        </w:rPr>
+        <w:t>от клиентов денежный поток на 100% равен Выручке (</w:t>
+      </w:r>
+      <w:proofErr w:type="spellStart"/>
+      <w:r>
+        <w:rPr>
+          <w:rFonts w:ascii="Times New Roman" w:hAnsi="Times New Roman" w:cs="Times New Roman"/>
+          <w:sz w:val="24"/>
+        </w:rPr>
+        <w:t>Re</w:t>
+      </w:r>
+      <w:bookmarkStart w:id="0" w:name="_GoBack"/>
+      <w:bookmarkEnd w:id="0"/>
+      <w:r>
+        <w:rPr>
+          <w:rFonts w:ascii="Times New Roman" w:hAnsi="Times New Roman" w:cs="Times New Roman"/>
+          <w:sz w:val="24"/>
+        </w:rPr>
+        <w:t>venue</w:t>
+      </w:r>
+      <w:proofErr w:type="spellEnd"/>
+      <w:r>
+        <w:rPr>
+          <w:rFonts w:ascii="Times New Roman" w:hAnsi="Times New Roman" w:cs="Times New Roman"/>
+          <w:sz w:val="24"/>
+        </w:rPr>
+        <w:t>).</w:t>
       </w:r>
     </w:p>
     <w:p>
@@ -176,7 +243,25 @@
           <w:sz w:val="24"/>
           <w:szCs w:val="24"/>
         </w:rPr>
-        <w:t>EBITDA - Это практическиитоговый результат всей нашей деятельность, который пока не учитывает</w:t>
+        <w:t>EBITDA - Это практически</w:t>
+      </w:r>
+      <w:r>
+        <w:rPr>
+          <w:rFonts w:ascii="Times New Roman" w:eastAsia="IBMPlexSans-Regular" w:hAnsi="Times New Roman" w:cs="Times New Roman"/>
+          <w:color w:val="000000"/>
+          <w:sz w:val="24"/>
+          <w:szCs w:val="24"/>
+        </w:rPr>
+        <w:t xml:space="preserve"> </w:t>
+      </w:r>
+      <w:r>
+        <w:rPr>
+          <w:rFonts w:ascii="Times New Roman" w:eastAsia="IBMPlexSans-Regular" w:hAnsi="Times New Roman" w:cs="Times New Roman"/>
+          <w:color w:val="000000"/>
+          <w:sz w:val="24"/>
+          <w:szCs w:val="24"/>
+        </w:rPr>
+        <w:t>итоговый результат всей нашей деятельность, который пока не учитывает</w:t>
       </w:r>
       <w:r>
         <w:rPr>
@@ -335,7 +420,16 @@
           <w:sz w:val="24"/>
           <w:szCs w:val="24"/>
         </w:rPr>
-        <w:t>издержки и выводит бизнес на заданный уровень прибыли. При этом юнитом</w:t>
+        <w:t xml:space="preserve">издержки и выводит бизнес на заданный </w:t>
+      </w:r>
+      <w:r>
+        <w:rPr>
+          <w:rFonts w:ascii="Times New Roman" w:eastAsia="IBMPlexSans-Regular" w:hAnsi="Times New Roman" w:cs="Times New Roman"/>
+          <w:sz w:val="24"/>
+          <w:szCs w:val="24"/>
+        </w:rPr>
+        <w:lastRenderedPageBreak/>
+        <w:t>уровень прибыли. При этом юнитом</w:t>
       </w:r>
       <w:r>
         <w:rPr>
@@ -351,16 +445,7 @@
           <w:sz w:val="24"/>
           <w:szCs w:val="24"/>
         </w:rPr>
-        <w:t xml:space="preserve">масштабирования может быть клиент, продажа, </w:t>
-      </w:r>
-      <w:r>
-        <w:rPr>
-          <w:rFonts w:ascii="Times New Roman" w:eastAsia="IBMPlexSans-Regular" w:hAnsi="Times New Roman" w:cs="Times New Roman"/>
-          <w:sz w:val="24"/>
-          <w:szCs w:val="24"/>
-        </w:rPr>
-        <w:lastRenderedPageBreak/>
-        <w:t>транзакция, объем ресурсов,</w:t>
+        <w:t>масштабирования может быть клиент, продажа, транзакция, объем ресурсов,</w:t>
       </w:r>
       <w:r>
         <w:rPr>
@@ -752,8 +837,6 @@
           <w:szCs w:val="24"/>
         </w:rPr>
       </w:pPr>
-      <w:bookmarkStart w:id="0" w:name="_GoBack"/>
-      <w:bookmarkEnd w:id="0"/>
       <w:r>
         <w:rPr>
           <w:rFonts w:ascii="Times New Roman" w:eastAsia="IBMPlexSans-Regular" w:hAnsi="Times New Roman" w:cs="Times New Roman"/>

</xml_diff>